<commit_message>
Chỉnh sửa export word theo requirement, sửa query GPS nối với bảng oto
</commit_message>
<xml_diff>
--- a/QUANGHANH2/doc/CDVT/QD/quyetdinh-template.docx
+++ b/QUANGHANH2/doc/CDVT/QD/quyetdinh-template.docx
@@ -24,11 +24,15 @@
               <w:jc w:val="center"/>
               <w:rPr>
                 <w:bCs/>
-              </w:rPr>
-            </w:pPr>
-            <w:r>
-              <w:rPr>
-                <w:bCs/>
+                <w:noProof/>
+                <w:lang w:val="vi-VN"/>
+              </w:rPr>
+            </w:pPr>
+            <w:r>
+              <w:rPr>
+                <w:bCs/>
+                <w:noProof/>
+                <w:lang w:val="vi-VN"/>
               </w:rPr>
               <w:t>TẬP ĐOÀN CÔNG NGHIỆP</w:t>
             </w:r>
@@ -45,26 +49,19 @@
               <w:rPr>
                 <w:b/>
                 <w:bCs/>
-              </w:rPr>
-            </w:pPr>
-            <w:r>
-              <w:rPr>
-                <w:b/>
-                <w:bCs/>
-              </w:rPr>
-              <w:t xml:space="preserve">CỘNG HÒA XÃ HỘI CHỦ NGHĨA VIỆT </w:t>
-            </w:r>
-            <w:smartTag w:uri="urn:schemas-microsoft-com:office:smarttags" w:element="place">
-              <w:smartTag w:uri="urn:schemas-microsoft-com:office:smarttags" w:element="country-region">
-                <w:r>
-                  <w:rPr>
-                    <w:b/>
-                    <w:bCs/>
-                  </w:rPr>
-                  <w:t>NAM</w:t>
-                </w:r>
-              </w:smartTag>
-            </w:smartTag>
+                <w:noProof/>
+                <w:lang w:val="vi-VN"/>
+              </w:rPr>
+            </w:pPr>
+            <w:r>
+              <w:rPr>
+                <w:b/>
+                <w:bCs/>
+                <w:noProof/>
+                <w:lang w:val="vi-VN"/>
+              </w:rPr>
+              <w:t>CỘNG HÒA XÃ HỘI CHỦ NGHĨA VIỆT NAM</w:t>
+            </w:r>
           </w:p>
         </w:tc>
       </w:tr>
@@ -80,24 +77,18 @@
               <w:jc w:val="center"/>
               <w:rPr>
                 <w:bCs/>
-              </w:rPr>
-            </w:pPr>
-            <w:r>
-              <w:rPr>
-                <w:bCs/>
-              </w:rPr>
-              <w:t xml:space="preserve">THAN - KHOÁNG SẢN VIỆT </w:t>
-            </w:r>
-            <w:smartTag w:uri="urn:schemas-microsoft-com:office:smarttags" w:element="place">
-              <w:smartTag w:uri="urn:schemas-microsoft-com:office:smarttags" w:element="country-region">
-                <w:r>
-                  <w:rPr>
-                    <w:bCs/>
-                  </w:rPr>
-                  <w:t>NAM</w:t>
-                </w:r>
-              </w:smartTag>
-            </w:smartTag>
+                <w:noProof/>
+                <w:lang w:val="vi-VN"/>
+              </w:rPr>
+            </w:pPr>
+            <w:r>
+              <w:rPr>
+                <w:bCs/>
+                <w:noProof/>
+                <w:lang w:val="vi-VN"/>
+              </w:rPr>
+              <w:t>THAN - KHOÁNG SẢN VIỆT NAM</w:t>
+            </w:r>
           </w:p>
         </w:tc>
         <w:tc>
@@ -112,12 +103,16 @@
               <w:rPr>
                 <w:b/>
                 <w:bCs/>
-              </w:rPr>
-            </w:pPr>
-            <w:r>
-              <w:rPr>
-                <w:b/>
-                <w:bCs/>
+                <w:noProof/>
+                <w:lang w:val="vi-VN"/>
+              </w:rPr>
+            </w:pPr>
+            <w:r>
+              <w:rPr>
+                <w:b/>
+                <w:bCs/>
+                <w:noProof/>
+                <w:lang w:val="vi-VN"/>
               </w:rPr>
               <w:t>Độc lập - Tự do - Hạnh phúc</w:t>
             </w:r>
@@ -137,12 +132,16 @@
               <w:rPr>
                 <w:b/>
                 <w:bCs/>
-              </w:rPr>
-            </w:pPr>
-            <w:r>
-              <w:rPr>
-                <w:b/>
-                <w:bCs/>
+                <w:noProof/>
+                <w:lang w:val="vi-VN"/>
+              </w:rPr>
+            </w:pPr>
+            <w:r>
+              <w:rPr>
+                <w:b/>
+                <w:bCs/>
+                <w:noProof/>
+                <w:lang w:val="vi-VN"/>
               </w:rPr>
               <w:t>CÔNG TY THAN QUANG HANH - TKV</w:t>
             </w:r>
@@ -157,10 +156,15 @@
               <w:widowControl w:val="0"/>
               <w:spacing w:line="264" w:lineRule="auto"/>
               <w:ind w:left="972"/>
-            </w:pPr>
-            <w:r>
-              <w:rPr>
-                <w:noProof/>
+              <w:rPr>
+                <w:noProof/>
+                <w:lang w:val="vi-VN"/>
+              </w:rPr>
+            </w:pPr>
+            <w:r>
+              <w:rPr>
+                <w:noProof/>
+                <w:lang w:val="vi-VN"/>
               </w:rPr>
               <mc:AlternateContent>
                 <mc:Choice Requires="wps">
@@ -235,6 +239,8 @@
               <w:rPr>
                 <w:b/>
                 <w:bCs/>
+                <w:noProof/>
+                <w:lang w:val="vi-VN"/>
               </w:rPr>
               <w:t xml:space="preserve">  </w:t>
             </w:r>
@@ -252,13 +258,16 @@
               <w:spacing w:line="264" w:lineRule="auto"/>
               <w:jc w:val="center"/>
               <w:rPr>
-                <w:sz w:val="26"/>
-                <w:szCs w:val="26"/>
-              </w:rPr>
-            </w:pPr>
-            <w:r>
-              <w:rPr>
-                <w:noProof/>
+                <w:noProof/>
+                <w:sz w:val="26"/>
+                <w:szCs w:val="26"/>
+                <w:lang w:val="vi-VN"/>
+              </w:rPr>
+            </w:pPr>
+            <w:r>
+              <w:rPr>
+                <w:noProof/>
+                <w:lang w:val="vi-VN"/>
               </w:rPr>
               <mc:AlternateContent>
                 <mc:Choice Requires="wps">
@@ -336,14 +345,18 @@
               <w:spacing w:line="264" w:lineRule="auto"/>
               <w:jc w:val="center"/>
               <w:rPr>
-                <w:sz w:val="26"/>
-                <w:szCs w:val="26"/>
-              </w:rPr>
-            </w:pPr>
-            <w:r>
-              <w:rPr>
-                <w:sz w:val="26"/>
-                <w:szCs w:val="26"/>
+                <w:noProof/>
+                <w:sz w:val="26"/>
+                <w:szCs w:val="26"/>
+                <w:lang w:val="vi-VN"/>
+              </w:rPr>
+            </w:pPr>
+            <w:r>
+              <w:rPr>
+                <w:noProof/>
+                <w:sz w:val="26"/>
+                <w:szCs w:val="26"/>
+                <w:lang w:val="vi-VN"/>
               </w:rPr>
               <w:t>Số</w:t>
             </w:r>
@@ -351,8 +364,10 @@
               <w:rPr>
                 <w:b/>
                 <w:bCs/>
-                <w:sz w:val="26"/>
-                <w:szCs w:val="26"/>
+                <w:noProof/>
+                <w:sz w:val="26"/>
+                <w:szCs w:val="26"/>
+                <w:lang w:val="vi-VN"/>
               </w:rPr>
               <w:t>:</w:t>
             </w:r>
@@ -360,29 +375,47 @@
               <w:rPr>
                 <w:b/>
                 <w:bCs/>
-                <w:sz w:val="26"/>
-                <w:szCs w:val="26"/>
+                <w:noProof/>
+                <w:sz w:val="26"/>
+                <w:szCs w:val="26"/>
+                <w:lang w:val="vi-VN"/>
+              </w:rPr>
+              <w:t xml:space="preserve">    </w:t>
+            </w:r>
+            <w:r>
+              <w:rPr>
+                <w:b/>
+                <w:bCs/>
+                <w:noProof/>
+                <w:sz w:val="26"/>
+                <w:szCs w:val="26"/>
+                <w:lang w:val="vi-VN"/>
               </w:rPr>
               <w:t xml:space="preserve"> </w:t>
             </w:r>
             <w:r>
               <w:rPr>
-                <w:sz w:val="26"/>
-                <w:szCs w:val="26"/>
-              </w:rPr>
-              <w:t>%soquyetdinh%</w:t>
-            </w:r>
-            <w:r>
-              <w:rPr>
-                <w:sz w:val="26"/>
-                <w:szCs w:val="26"/>
+                <w:noProof/>
+                <w:sz w:val="26"/>
+                <w:szCs w:val="26"/>
+              </w:rPr>
+              <w:t xml:space="preserve">                          </w:t>
+            </w:r>
+            <w:r>
+              <w:rPr>
+                <w:noProof/>
+                <w:sz w:val="26"/>
+                <w:szCs w:val="26"/>
+                <w:lang w:val="vi-VN"/>
               </w:rPr>
               <w:t xml:space="preserve"> </w:t>
             </w:r>
             <w:r>
               <w:rPr>
-                <w:sz w:val="26"/>
-                <w:szCs w:val="26"/>
+                <w:noProof/>
+                <w:sz w:val="26"/>
+                <w:szCs w:val="26"/>
+                <w:lang w:val="vi-VN"/>
               </w:rPr>
               <w:t>/QĐ - VQHC - CV</w:t>
             </w:r>
@@ -401,8 +434,10 @@
               <w:rPr>
                 <w:b/>
                 <w:bCs/>
-                <w:sz w:val="26"/>
-                <w:szCs w:val="26"/>
+                <w:noProof/>
+                <w:sz w:val="26"/>
+                <w:szCs w:val="26"/>
+                <w:lang w:val="vi-VN"/>
               </w:rPr>
             </w:pPr>
           </w:p>
@@ -414,6 +449,7 @@
               <w:rPr>
                 <w:b/>
                 <w:bCs/>
+                <w:noProof/>
                 <w:sz w:val="26"/>
                 <w:szCs w:val="26"/>
               </w:rPr>
@@ -422,28 +458,64 @@
               <w:rPr>
                 <w:i/>
                 <w:iCs/>
-                <w:sz w:val="26"/>
-                <w:szCs w:val="26"/>
-              </w:rPr>
-              <w:t xml:space="preserve">      </w:t>
+                <w:noProof/>
+                <w:sz w:val="26"/>
+                <w:szCs w:val="26"/>
+                <w:lang w:val="vi-VN"/>
+              </w:rPr>
+              <w:t xml:space="preserve">       Quảng Ninh , ngày</w:t>
             </w:r>
             <w:r>
               <w:rPr>
                 <w:i/>
                 <w:iCs/>
-                <w:sz w:val="26"/>
-                <w:szCs w:val="26"/>
-              </w:rPr>
-              <w:t xml:space="preserve"> Quảng Ninh , ngày      tháng     năm         </w:t>
+                <w:noProof/>
+                <w:sz w:val="26"/>
+                <w:szCs w:val="26"/>
+              </w:rPr>
+              <w:t xml:space="preserve"> %ngay%</w:t>
             </w:r>
             <w:r>
               <w:rPr>
                 <w:i/>
                 <w:iCs/>
-                <w:sz w:val="26"/>
-                <w:szCs w:val="26"/>
-              </w:rPr>
-              <w:t>.</w:t>
+                <w:noProof/>
+                <w:sz w:val="26"/>
+                <w:szCs w:val="26"/>
+                <w:lang w:val="vi-VN"/>
+              </w:rPr>
+              <w:t xml:space="preserve"> tháng</w:t>
+            </w:r>
+            <w:r>
+              <w:rPr>
+                <w:i/>
+                <w:iCs/>
+                <w:noProof/>
+                <w:sz w:val="26"/>
+                <w:szCs w:val="26"/>
+              </w:rPr>
+              <w:t xml:space="preserve"> %thang%</w:t>
+            </w:r>
+            <w:r>
+              <w:rPr>
+                <w:i/>
+                <w:iCs/>
+                <w:noProof/>
+                <w:sz w:val="26"/>
+                <w:szCs w:val="26"/>
+                <w:lang w:val="vi-VN"/>
+              </w:rPr>
+              <w:t xml:space="preserve"> năm</w:t>
+            </w:r>
+            <w:r>
+              <w:rPr>
+                <w:i/>
+                <w:iCs/>
+                <w:noProof/>
+                <w:sz w:val="26"/>
+                <w:szCs w:val="26"/>
+              </w:rPr>
+              <w:t xml:space="preserve"> %nam%</w:t>
             </w:r>
           </w:p>
         </w:tc>
@@ -458,16 +530,20 @@
         <w:rPr>
           <w:b/>
           <w:bCs/>
+          <w:noProof/>
           <w:sz w:val="28"/>
           <w:szCs w:val="28"/>
+          <w:lang w:val="vi-VN"/>
         </w:rPr>
       </w:pPr>
       <w:r>
         <w:rPr>
           <w:b/>
           <w:bCs/>
+          <w:noProof/>
           <w:sz w:val="28"/>
           <w:szCs w:val="28"/>
+          <w:lang w:val="vi-VN"/>
         </w:rPr>
         <w:t>QUYẾT ĐỊNH</w:t>
       </w:r>
@@ -481,6 +557,7 @@
         <w:rPr>
           <w:b/>
           <w:bCs/>
+          <w:noProof/>
           <w:sz w:val="26"/>
           <w:szCs w:val="26"/>
         </w:rPr>
@@ -488,6 +565,7 @@
       <w:r>
         <w:rPr>
           <w:noProof/>
+          <w:lang w:val="vi-VN"/>
         </w:rPr>
         <mc:AlternateContent>
           <mc:Choice Requires="wps">
@@ -562,10 +640,22 @@
         <w:rPr>
           <w:b/>
           <w:bCs/>
-          <w:sz w:val="26"/>
-          <w:szCs w:val="26"/>
-        </w:rPr>
-        <w:t xml:space="preserve"> Về việc ………………………………………………………………….</w:t>
+          <w:noProof/>
+          <w:sz w:val="26"/>
+          <w:szCs w:val="26"/>
+          <w:lang w:val="vi-VN"/>
+        </w:rPr>
+        <w:t xml:space="preserve"> Về việc </w:t>
+      </w:r>
+      <w:r>
+        <w:rPr>
+          <w:b/>
+          <w:bCs/>
+          <w:noProof/>
+          <w:sz w:val="26"/>
+          <w:szCs w:val="26"/>
+        </w:rPr>
+        <w:t>%noidung%</w:t>
       </w:r>
     </w:p>
     <w:p>
@@ -576,16 +666,20 @@
         <w:rPr>
           <w:b/>
           <w:bCs/>
-          <w:sz w:val="26"/>
-          <w:szCs w:val="26"/>
+          <w:noProof/>
+          <w:sz w:val="26"/>
+          <w:szCs w:val="26"/>
+          <w:lang w:val="vi-VN"/>
         </w:rPr>
       </w:pPr>
       <w:r>
         <w:rPr>
           <w:b/>
           <w:bCs/>
-          <w:sz w:val="26"/>
-          <w:szCs w:val="26"/>
+          <w:noProof/>
+          <w:sz w:val="26"/>
+          <w:szCs w:val="26"/>
+          <w:lang w:val="vi-VN"/>
         </w:rPr>
         <w:t>GIÁM ĐỐC CÔNG TY THAN QUANG HANH - TKV</w:t>
       </w:r>
@@ -596,44 +690,56 @@
         <w:ind w:firstLine="720"/>
         <w:jc w:val="both"/>
         <w:rPr>
-          <w:sz w:val="26"/>
-          <w:szCs w:val="26"/>
+          <w:noProof/>
+          <w:sz w:val="26"/>
+          <w:szCs w:val="26"/>
+          <w:lang w:val="vi-VN"/>
         </w:rPr>
       </w:pPr>
       <w:r>
         <w:rPr>
-          <w:sz w:val="26"/>
-          <w:szCs w:val="26"/>
+          <w:noProof/>
+          <w:sz w:val="26"/>
+          <w:szCs w:val="26"/>
+          <w:lang w:val="vi-VN"/>
         </w:rPr>
         <w:t xml:space="preserve">Căn cứ Quyết định </w:t>
       </w:r>
       <w:r>
         <w:rPr>
+          <w:noProof/>
           <w:sz w:val="26"/>
           <w:szCs w:val="26"/>
           <w:highlight w:val="yellow"/>
+          <w:lang w:val="vi-VN"/>
         </w:rPr>
         <w:t>số 2121/QĐ-TKV</w:t>
       </w:r>
       <w:r>
         <w:rPr>
-          <w:sz w:val="26"/>
-          <w:szCs w:val="26"/>
+          <w:noProof/>
+          <w:sz w:val="26"/>
+          <w:szCs w:val="26"/>
+          <w:lang w:val="vi-VN"/>
         </w:rPr>
         <w:t xml:space="preserve">, </w:t>
       </w:r>
       <w:r>
         <w:rPr>
+          <w:noProof/>
           <w:sz w:val="26"/>
           <w:szCs w:val="26"/>
           <w:highlight w:val="yellow"/>
+          <w:lang w:val="vi-VN"/>
         </w:rPr>
         <w:t>ngày 16 tháng 08 năm 2016</w:t>
       </w:r>
       <w:r>
         <w:rPr>
-          <w:sz w:val="26"/>
-          <w:szCs w:val="26"/>
+          <w:noProof/>
+          <w:sz w:val="26"/>
+          <w:szCs w:val="26"/>
+          <w:lang w:val="vi-VN"/>
         </w:rPr>
         <w:t xml:space="preserve"> của Chủ tịch Hội đồng thành viên Tập đoàn Công nghiệp Than – Khoáng sản Việt Nam về việc phê duyệt Quy chế tổ chức và hoạt động của Công ty Than Quang Hanh – TKV;</w:t>
       </w:r>
@@ -643,33 +749,124 @@
         <w:spacing w:line="288" w:lineRule="auto"/>
         <w:jc w:val="both"/>
         <w:rPr>
-          <w:sz w:val="26"/>
-          <w:szCs w:val="26"/>
+          <w:noProof/>
+          <w:sz w:val="26"/>
+          <w:szCs w:val="26"/>
+          <w:lang w:val="vi-VN"/>
         </w:rPr>
       </w:pPr>
       <w:r>
         <w:rPr>
-          <w:sz w:val="26"/>
-          <w:szCs w:val="26"/>
+          <w:noProof/>
+          <w:sz w:val="26"/>
+          <w:szCs w:val="26"/>
+          <w:lang w:val="vi-VN"/>
         </w:rPr>
         <w:t xml:space="preserve">        </w:t>
       </w:r>
       <w:r>
         <w:rPr>
-          <w:sz w:val="26"/>
-          <w:szCs w:val="26"/>
+          <w:noProof/>
+          <w:sz w:val="26"/>
+          <w:szCs w:val="26"/>
+          <w:lang w:val="vi-VN"/>
         </w:rPr>
         <w:tab/>
-        <w:t>Căn cứ vào biên bản làm việc ngày     tháng     năm         về việc kiểm tra ……………………………</w:t>
-      </w:r>
-      <w:bookmarkStart w:id="0" w:name="_GoBack"/>
-      <w:bookmarkEnd w:id="0"/>
-      <w:r>
-        <w:rPr>
-          <w:sz w:val="26"/>
-          <w:szCs w:val="26"/>
-        </w:rPr>
-        <w:t>…………….;</w:t>
+        <w:t>Căn cứ vào biên bản làm việc ngày</w:t>
+      </w:r>
+      <w:r>
+        <w:rPr>
+          <w:noProof/>
+          <w:sz w:val="26"/>
+          <w:szCs w:val="26"/>
+          <w:lang w:val="vi-VN"/>
+        </w:rPr>
+        <w:t xml:space="preserve"> </w:t>
+      </w:r>
+      <w:r>
+        <w:rPr>
+          <w:i/>
+          <w:iCs/>
+          <w:noProof/>
+          <w:sz w:val="26"/>
+          <w:szCs w:val="26"/>
+          <w:lang w:val="vi-VN"/>
+        </w:rPr>
+        <w:t>%ngay%</w:t>
+      </w:r>
+      <w:r>
+        <w:rPr>
+          <w:i/>
+          <w:iCs/>
+          <w:noProof/>
+          <w:sz w:val="26"/>
+          <w:szCs w:val="26"/>
+          <w:lang w:val="vi-VN"/>
+        </w:rPr>
+        <w:t xml:space="preserve"> </w:t>
+      </w:r>
+      <w:r>
+        <w:rPr>
+          <w:noProof/>
+          <w:sz w:val="26"/>
+          <w:szCs w:val="26"/>
+          <w:lang w:val="vi-VN"/>
+        </w:rPr>
+        <w:t>tháng</w:t>
+      </w:r>
+      <w:r>
+        <w:rPr>
+          <w:noProof/>
+          <w:sz w:val="26"/>
+          <w:szCs w:val="26"/>
+          <w:lang w:val="vi-VN"/>
+        </w:rPr>
+        <w:t xml:space="preserve"> %thang% </w:t>
+      </w:r>
+      <w:r>
+        <w:rPr>
+          <w:noProof/>
+          <w:sz w:val="26"/>
+          <w:szCs w:val="26"/>
+          <w:lang w:val="vi-VN"/>
+        </w:rPr>
+        <w:t xml:space="preserve">năm </w:t>
+      </w:r>
+      <w:r>
+        <w:rPr>
+          <w:noProof/>
+          <w:sz w:val="26"/>
+          <w:szCs w:val="26"/>
+          <w:lang w:val="vi-VN"/>
+        </w:rPr>
+        <w:t>%nam%</w:t>
+      </w:r>
+      <w:r>
+        <w:rPr>
+          <w:noProof/>
+          <w:sz w:val="26"/>
+          <w:szCs w:val="26"/>
+          <w:lang w:val="vi-VN"/>
+        </w:rPr>
+        <w:t xml:space="preserve"> về việc kiểm tra </w:t>
+      </w:r>
+      <w:r>
+        <w:rPr>
+          <w:noProof/>
+          <w:sz w:val="26"/>
+          <w:szCs w:val="26"/>
+          <w:lang w:val="vi-VN"/>
+        </w:rPr>
+        <w:t>%noidung%</w:t>
+      </w:r>
+      <w:r>
+        <w:rPr>
+          <w:noProof/>
+          <w:sz w:val="26"/>
+          <w:szCs w:val="26"/>
+          <w:lang w:val="vi-VN"/>
+        </w:rPr>
+        <w:t>;</w:t>
       </w:r>
     </w:p>
     <w:p>
@@ -677,11 +874,17 @@
         <w:spacing w:line="288" w:lineRule="auto"/>
         <w:ind w:firstLine="720"/>
         <w:jc w:val="both"/>
+        <w:rPr>
+          <w:noProof/>
+          <w:lang w:val="vi-VN"/>
+        </w:rPr>
       </w:pPr>
       <w:r>
         <w:rPr>
-          <w:sz w:val="26"/>
-          <w:szCs w:val="26"/>
+          <w:noProof/>
+          <w:sz w:val="26"/>
+          <w:szCs w:val="26"/>
+          <w:lang w:val="vi-VN"/>
         </w:rPr>
         <w:t>Xét đề nghị của Ông TP.CV;</w:t>
       </w:r>
@@ -695,16 +898,20 @@
         <w:rPr>
           <w:b/>
           <w:bCs/>
+          <w:noProof/>
           <w:sz w:val="28"/>
           <w:szCs w:val="28"/>
+          <w:lang w:val="vi-VN"/>
         </w:rPr>
       </w:pPr>
       <w:r>
         <w:rPr>
           <w:b/>
           <w:bCs/>
+          <w:noProof/>
           <w:sz w:val="28"/>
           <w:szCs w:val="28"/>
+          <w:lang w:val="vi-VN"/>
         </w:rPr>
         <w:t>QUYẾT ĐỊNH:</w:t>
       </w:r>
@@ -714,40 +921,67 @@
         <w:spacing w:line="288" w:lineRule="auto"/>
         <w:ind w:firstLine="720"/>
         <w:rPr>
-          <w:sz w:val="26"/>
-          <w:szCs w:val="26"/>
+          <w:noProof/>
+          <w:sz w:val="26"/>
+          <w:szCs w:val="26"/>
+          <w:lang w:val="vi-VN"/>
         </w:rPr>
       </w:pPr>
       <w:r>
         <w:rPr>
           <w:b/>
           <w:bCs/>
-          <w:sz w:val="26"/>
-          <w:szCs w:val="26"/>
+          <w:noProof/>
+          <w:sz w:val="26"/>
+          <w:szCs w:val="26"/>
+          <w:lang w:val="vi-VN"/>
         </w:rPr>
         <w:t xml:space="preserve">Điều 1. </w:t>
       </w:r>
       <w:r>
         <w:rPr>
-          <w:sz w:val="26"/>
-          <w:szCs w:val="26"/>
-        </w:rPr>
-        <w:t xml:space="preserve">Nay giao cho phân xưởng </w:t>
-      </w:r>
-      <w:r>
-        <w:rPr>
-          <w:sz w:val="26"/>
-          <w:szCs w:val="26"/>
-          <w:highlight w:val="yellow"/>
-        </w:rPr>
-        <w:t>CĐM</w:t>
-      </w:r>
-      <w:r>
-        <w:rPr>
-          <w:sz w:val="26"/>
-          <w:szCs w:val="26"/>
-        </w:rPr>
-        <w:t xml:space="preserve"> tổ chức sửa chữa thiết bị sau :</w:t>
+          <w:noProof/>
+          <w:sz w:val="26"/>
+          <w:szCs w:val="26"/>
+          <w:lang w:val="vi-VN"/>
+        </w:rPr>
+        <w:t>Nay giao cho phân xưởng</w:t>
+      </w:r>
+      <w:r>
+        <w:rPr>
+          <w:noProof/>
+          <w:sz w:val="26"/>
+          <w:szCs w:val="26"/>
+          <w:lang w:val="vi-VN"/>
+        </w:rPr>
+        <w:t xml:space="preserve"> %px% </w:t>
+      </w:r>
+      <w:r>
+        <w:rPr>
+          <w:noProof/>
+          <w:sz w:val="26"/>
+          <w:szCs w:val="26"/>
+          <w:lang w:val="vi-VN"/>
+        </w:rPr>
+        <w:t xml:space="preserve">tổ chức </w:t>
+      </w:r>
+      <w:r>
+        <w:rPr>
+          <w:noProof/>
+          <w:sz w:val="26"/>
+          <w:szCs w:val="26"/>
+          <w:lang w:val="vi-VN"/>
+        </w:rPr>
+        <w:t>%loaiquyetdinh%</w:t>
+      </w:r>
+      <w:r>
+        <w:rPr>
+          <w:noProof/>
+          <w:sz w:val="26"/>
+          <w:szCs w:val="26"/>
+          <w:lang w:val="vi-VN"/>
+        </w:rPr>
+        <w:t xml:space="preserve"> thiết bị sau :</w:t>
       </w:r>
     </w:p>
     <w:tbl>
@@ -796,16 +1030,20 @@
               <w:rPr>
                 <w:b/>
                 <w:bCs/>
-                <w:sz w:val="26"/>
-                <w:szCs w:val="26"/>
-              </w:rPr>
-            </w:pPr>
-            <w:r>
-              <w:rPr>
-                <w:b/>
-                <w:bCs/>
-                <w:sz w:val="26"/>
-                <w:szCs w:val="26"/>
+                <w:noProof/>
+                <w:sz w:val="26"/>
+                <w:szCs w:val="26"/>
+                <w:lang w:val="vi-VN"/>
+              </w:rPr>
+            </w:pPr>
+            <w:r>
+              <w:rPr>
+                <w:b/>
+                <w:bCs/>
+                <w:noProof/>
+                <w:sz w:val="26"/>
+                <w:szCs w:val="26"/>
+                <w:lang w:val="vi-VN"/>
               </w:rPr>
               <w:t>TT</w:t>
             </w:r>
@@ -828,16 +1066,20 @@
               <w:rPr>
                 <w:b/>
                 <w:bCs/>
-                <w:sz w:val="26"/>
-                <w:szCs w:val="26"/>
-              </w:rPr>
-            </w:pPr>
-            <w:r>
-              <w:rPr>
-                <w:b/>
-                <w:bCs/>
-                <w:sz w:val="26"/>
-                <w:szCs w:val="26"/>
+                <w:noProof/>
+                <w:sz w:val="26"/>
+                <w:szCs w:val="26"/>
+                <w:lang w:val="vi-VN"/>
+              </w:rPr>
+            </w:pPr>
+            <w:r>
+              <w:rPr>
+                <w:b/>
+                <w:bCs/>
+                <w:noProof/>
+                <w:sz w:val="26"/>
+                <w:szCs w:val="26"/>
+                <w:lang w:val="vi-VN"/>
               </w:rPr>
               <w:t>Mã thiết bị</w:t>
             </w:r>
@@ -861,16 +1103,20 @@
               <w:rPr>
                 <w:b/>
                 <w:bCs/>
-                <w:sz w:val="26"/>
-                <w:szCs w:val="26"/>
-              </w:rPr>
-            </w:pPr>
-            <w:r>
-              <w:rPr>
-                <w:b/>
-                <w:bCs/>
-                <w:sz w:val="26"/>
-                <w:szCs w:val="26"/>
+                <w:noProof/>
+                <w:sz w:val="26"/>
+                <w:szCs w:val="26"/>
+                <w:lang w:val="vi-VN"/>
+              </w:rPr>
+            </w:pPr>
+            <w:r>
+              <w:rPr>
+                <w:b/>
+                <w:bCs/>
+                <w:noProof/>
+                <w:sz w:val="26"/>
+                <w:szCs w:val="26"/>
+                <w:lang w:val="vi-VN"/>
               </w:rPr>
               <w:t>Tên thiết bị vật tư</w:t>
             </w:r>
@@ -894,16 +1140,20 @@
               <w:rPr>
                 <w:b/>
                 <w:bCs/>
-                <w:sz w:val="26"/>
-                <w:szCs w:val="26"/>
-              </w:rPr>
-            </w:pPr>
-            <w:r>
-              <w:rPr>
-                <w:b/>
-                <w:bCs/>
-                <w:sz w:val="26"/>
-                <w:szCs w:val="26"/>
+                <w:noProof/>
+                <w:sz w:val="26"/>
+                <w:szCs w:val="26"/>
+                <w:lang w:val="vi-VN"/>
+              </w:rPr>
+            </w:pPr>
+            <w:r>
+              <w:rPr>
+                <w:b/>
+                <w:bCs/>
+                <w:noProof/>
+                <w:sz w:val="26"/>
+                <w:szCs w:val="26"/>
+                <w:lang w:val="vi-VN"/>
               </w:rPr>
               <w:t>ĐVT</w:t>
             </w:r>
@@ -927,16 +1177,20 @@
               <w:rPr>
                 <w:b/>
                 <w:bCs/>
-                <w:sz w:val="26"/>
-                <w:szCs w:val="26"/>
-              </w:rPr>
-            </w:pPr>
-            <w:r>
-              <w:rPr>
-                <w:b/>
-                <w:bCs/>
-                <w:sz w:val="26"/>
-                <w:szCs w:val="26"/>
+                <w:noProof/>
+                <w:sz w:val="26"/>
+                <w:szCs w:val="26"/>
+                <w:lang w:val="vi-VN"/>
+              </w:rPr>
+            </w:pPr>
+            <w:r>
+              <w:rPr>
+                <w:b/>
+                <w:bCs/>
+                <w:noProof/>
+                <w:sz w:val="26"/>
+                <w:szCs w:val="26"/>
+                <w:lang w:val="vi-VN"/>
               </w:rPr>
               <w:t>SL</w:t>
             </w:r>
@@ -960,16 +1214,20 @@
               <w:rPr>
                 <w:b/>
                 <w:bCs/>
-                <w:sz w:val="26"/>
-                <w:szCs w:val="26"/>
-              </w:rPr>
-            </w:pPr>
-            <w:r>
-              <w:rPr>
-                <w:b/>
-                <w:bCs/>
-                <w:sz w:val="26"/>
-                <w:szCs w:val="26"/>
+                <w:noProof/>
+                <w:sz w:val="26"/>
+                <w:szCs w:val="26"/>
+                <w:lang w:val="vi-VN"/>
+              </w:rPr>
+            </w:pPr>
+            <w:r>
+              <w:rPr>
+                <w:b/>
+                <w:bCs/>
+                <w:noProof/>
+                <w:sz w:val="26"/>
+                <w:szCs w:val="26"/>
+                <w:lang w:val="vi-VN"/>
               </w:rPr>
               <w:t>Nội dung thực hiện</w:t>
             </w:r>
@@ -993,12 +1251,16 @@
               <w:rPr>
                 <w:b/>
                 <w:bCs/>
-              </w:rPr>
-            </w:pPr>
-            <w:r>
-              <w:rPr>
-                <w:b/>
-                <w:bCs/>
+                <w:noProof/>
+                <w:lang w:val="vi-VN"/>
+              </w:rPr>
+            </w:pPr>
+            <w:r>
+              <w:rPr>
+                <w:b/>
+                <w:bCs/>
+                <w:noProof/>
+                <w:lang w:val="vi-VN"/>
               </w:rPr>
               <w:t>Ghi chú</w:t>
             </w:r>
@@ -1012,8 +1274,10 @@
         <w:ind w:firstLine="720"/>
         <w:jc w:val="both"/>
         <w:rPr>
-          <w:sz w:val="26"/>
-          <w:szCs w:val="26"/>
+          <w:noProof/>
+          <w:sz w:val="26"/>
+          <w:szCs w:val="26"/>
+          <w:lang w:val="vi-VN"/>
         </w:rPr>
       </w:pPr>
     </w:p>
@@ -1023,16 +1287,49 @@
         <w:ind w:firstLine="720"/>
         <w:jc w:val="both"/>
         <w:rPr>
-          <w:sz w:val="26"/>
-          <w:szCs w:val="26"/>
+          <w:noProof/>
+          <w:sz w:val="26"/>
+          <w:szCs w:val="26"/>
+          <w:lang w:val="vi-VN"/>
         </w:rPr>
       </w:pPr>
       <w:r>
         <w:rPr>
-          <w:sz w:val="26"/>
-          <w:szCs w:val="26"/>
-        </w:rPr>
-        <w:t>Nội dung sửa chữa theo biên bản kiểm tra kỹ thuật bước 2 của Hội đồng giám định kỹ thuật Công ty.</w:t>
+          <w:noProof/>
+          <w:sz w:val="26"/>
+          <w:szCs w:val="26"/>
+          <w:lang w:val="vi-VN"/>
+        </w:rPr>
+        <w:t xml:space="preserve">Nội dung </w:t>
+      </w:r>
+      <w:r>
+        <w:rPr>
+          <w:noProof/>
+          <w:sz w:val="26"/>
+          <w:szCs w:val="26"/>
+          <w:lang w:val="vi-VN"/>
+        </w:rPr>
+        <w:t>%loaiquyetdinh%</w:t>
+      </w:r>
+      <w:r>
+        <w:rPr>
+          <w:noProof/>
+          <w:sz w:val="26"/>
+          <w:szCs w:val="26"/>
+          <w:lang w:val="vi-VN"/>
+        </w:rPr>
+        <w:t xml:space="preserve"> </w:t>
+      </w:r>
+      <w:bookmarkStart w:id="0" w:name="_GoBack"/>
+      <w:bookmarkEnd w:id="0"/>
+      <w:r>
+        <w:rPr>
+          <w:noProof/>
+          <w:sz w:val="26"/>
+          <w:szCs w:val="26"/>
+          <w:lang w:val="vi-VN"/>
+        </w:rPr>
+        <w:t>theo biên bản kiểm tra kỹ thuật bước 2 của Hội đồng giám định kỹ thuật Công ty.</w:t>
       </w:r>
     </w:p>
     <w:p>
@@ -1040,17 +1337,30 @@
         <w:spacing w:line="288" w:lineRule="auto"/>
         <w:jc w:val="both"/>
         <w:rPr>
-          <w:sz w:val="26"/>
-          <w:szCs w:val="26"/>
+          <w:noProof/>
+          <w:sz w:val="26"/>
+          <w:szCs w:val="26"/>
+          <w:lang w:val="vi-VN"/>
         </w:rPr>
       </w:pPr>
       <w:r>
         <w:rPr>
-          <w:sz w:val="26"/>
-          <w:szCs w:val="26"/>
+          <w:noProof/>
+          <w:sz w:val="26"/>
+          <w:szCs w:val="26"/>
+          <w:lang w:val="vi-VN"/>
         </w:rPr>
         <w:tab/>
-        <w:t>Quyết toán vật tư : Chi phí sửa chữa được quyết toán vào chi phí sửa chữa thường xuyên năm …… của Công ty.</w:t>
+        <w:t xml:space="preserve">Quyết toán vật tư : </w:t>
+      </w:r>
+      <w:r>
+        <w:rPr>
+          <w:noProof/>
+          <w:sz w:val="26"/>
+          <w:szCs w:val="26"/>
+          <w:lang w:val="vi-VN"/>
+        </w:rPr>
+        <w:t>%nguon%</w:t>
       </w:r>
     </w:p>
     <w:p>
@@ -1063,14 +1373,18 @@
         <w:jc w:val="both"/>
         <w:rPr>
           <w:bCs/>
-          <w:sz w:val="26"/>
-          <w:szCs w:val="26"/>
+          <w:noProof/>
+          <w:sz w:val="26"/>
+          <w:szCs w:val="26"/>
+          <w:lang w:val="vi-VN"/>
         </w:rPr>
       </w:pPr>
       <w:r>
         <w:rPr>
-          <w:sz w:val="26"/>
-          <w:szCs w:val="26"/>
+          <w:noProof/>
+          <w:sz w:val="26"/>
+          <w:szCs w:val="26"/>
+          <w:lang w:val="vi-VN"/>
         </w:rPr>
         <w:tab/>
       </w:r>
@@ -1078,16 +1392,20 @@
         <w:rPr>
           <w:b/>
           <w:bCs/>
-          <w:sz w:val="26"/>
-          <w:szCs w:val="26"/>
+          <w:noProof/>
+          <w:sz w:val="26"/>
+          <w:szCs w:val="26"/>
+          <w:lang w:val="vi-VN"/>
         </w:rPr>
         <w:t xml:space="preserve">Thời gian thực hiện : </w:t>
       </w:r>
       <w:r>
         <w:rPr>
           <w:bCs/>
-          <w:sz w:val="26"/>
-          <w:szCs w:val="26"/>
+          <w:noProof/>
+          <w:sz w:val="26"/>
+          <w:szCs w:val="26"/>
+          <w:lang w:val="vi-VN"/>
         </w:rPr>
         <w:t>Kể từ ngày ký.</w:t>
       </w:r>
@@ -1101,16 +1419,20 @@
         <w:ind w:right="136"/>
         <w:jc w:val="both"/>
         <w:rPr>
-          <w:sz w:val="26"/>
-          <w:szCs w:val="26"/>
+          <w:noProof/>
+          <w:sz w:val="26"/>
+          <w:szCs w:val="26"/>
+          <w:lang w:val="vi-VN"/>
         </w:rPr>
       </w:pPr>
       <w:r>
         <w:rPr>
           <w:b/>
           <w:bCs/>
-          <w:sz w:val="26"/>
-          <w:szCs w:val="26"/>
+          <w:noProof/>
+          <w:sz w:val="26"/>
+          <w:szCs w:val="26"/>
+          <w:lang w:val="vi-VN"/>
         </w:rPr>
         <w:t xml:space="preserve"> </w:t>
       </w:r>
@@ -1118,33 +1440,58 @@
         <w:rPr>
           <w:b/>
           <w:bCs/>
-          <w:sz w:val="26"/>
-          <w:szCs w:val="26"/>
+          <w:noProof/>
+          <w:sz w:val="26"/>
+          <w:szCs w:val="26"/>
+          <w:lang w:val="vi-VN"/>
         </w:rPr>
         <w:tab/>
         <w:t>Điều 2.</w:t>
       </w:r>
       <w:r>
         <w:rPr>
-          <w:sz w:val="26"/>
-          <w:szCs w:val="26"/>
-        </w:rPr>
-        <w:t xml:space="preserve"> Phân xưởng </w:t>
-      </w:r>
-      <w:r>
-        <w:rPr>
-          <w:sz w:val="26"/>
-          <w:szCs w:val="26"/>
-          <w:highlight w:val="yellow"/>
-        </w:rPr>
-        <w:t>CĐM</w:t>
-      </w:r>
-      <w:r>
-        <w:rPr>
-          <w:sz w:val="26"/>
-          <w:szCs w:val="26"/>
-        </w:rPr>
-        <w:t xml:space="preserve"> có trách nhiệm nhận bàn giao chi tiết, tình trạng thiết bị trên từ kho vật tư Công ty, tổ chức thực hiện làm giải thể bước 2 và lĩnh đầy đủ vật tư theo biên bản giải thể về sửa chữa theo chỉ đạo của phòng CV đúng thời gian quy định và hoàn tất mọi thủ tục theo quy định của Công ty.</w:t>
+          <w:noProof/>
+          <w:sz w:val="26"/>
+          <w:szCs w:val="26"/>
+          <w:lang w:val="vi-VN"/>
+        </w:rPr>
+        <w:t xml:space="preserve"> Phân xưởng</w:t>
+      </w:r>
+      <w:r>
+        <w:rPr>
+          <w:noProof/>
+          <w:sz w:val="26"/>
+          <w:szCs w:val="26"/>
+          <w:lang w:val="vi-VN"/>
+        </w:rPr>
+        <w:t xml:space="preserve"> %px% </w:t>
+      </w:r>
+      <w:r>
+        <w:rPr>
+          <w:noProof/>
+          <w:sz w:val="26"/>
+          <w:szCs w:val="26"/>
+          <w:lang w:val="vi-VN"/>
+        </w:rPr>
+        <w:t xml:space="preserve">có trách nhiệm nhận bàn giao chi tiết, tình trạng thiết bị trên từ kho vật tư Công ty, tổ chức thực hiện làm giải thể bước 2 và lĩnh đầy đủ vật tư theo biên bản giải thể về </w:t>
+      </w:r>
+      <w:r>
+        <w:rPr>
+          <w:noProof/>
+          <w:sz w:val="26"/>
+          <w:szCs w:val="26"/>
+          <w:lang w:val="vi-VN"/>
+        </w:rPr>
+        <w:t>%loaiquyetdinh%</w:t>
+      </w:r>
+      <w:r>
+        <w:rPr>
+          <w:noProof/>
+          <w:sz w:val="26"/>
+          <w:szCs w:val="26"/>
+          <w:lang w:val="vi-VN"/>
+        </w:rPr>
+        <w:t xml:space="preserve"> theo chỉ đạo của phòng CV đúng thời gian quy định và hoàn tất mọi thủ tục theo quy định của Công ty.</w:t>
       </w:r>
     </w:p>
     <w:p>
@@ -1158,32 +1505,57 @@
         <w:rPr>
           <w:b/>
           <w:bCs/>
-          <w:sz w:val="26"/>
-          <w:szCs w:val="26"/>
+          <w:noProof/>
+          <w:sz w:val="26"/>
+          <w:szCs w:val="26"/>
+          <w:lang w:val="vi-VN"/>
         </w:rPr>
       </w:pPr>
       <w:r>
         <w:rPr>
-          <w:sz w:val="26"/>
-          <w:szCs w:val="26"/>
+          <w:noProof/>
+          <w:sz w:val="26"/>
+          <w:szCs w:val="26"/>
+          <w:lang w:val="vi-VN"/>
         </w:rPr>
         <w:tab/>
-        <w:t xml:space="preserve">Yêu cầu phân xưởng </w:t>
-      </w:r>
-      <w:r>
-        <w:rPr>
-          <w:sz w:val="26"/>
-          <w:szCs w:val="26"/>
-          <w:highlight w:val="yellow"/>
-        </w:rPr>
-        <w:t>CĐM</w:t>
-      </w:r>
-      <w:r>
-        <w:rPr>
-          <w:sz w:val="26"/>
-          <w:szCs w:val="26"/>
-        </w:rPr>
-        <w:t xml:space="preserve"> sau khi sửa chữa xong tiến hành bàn giao nhập kho Công ty về dự phòng phục vụ cho sản xuất.</w:t>
+        <w:t>Yêu cầu phân xưởng</w:t>
+      </w:r>
+      <w:r>
+        <w:rPr>
+          <w:noProof/>
+          <w:sz w:val="26"/>
+          <w:szCs w:val="26"/>
+          <w:lang w:val="vi-VN"/>
+        </w:rPr>
+        <w:t xml:space="preserve"> %px% </w:t>
+      </w:r>
+      <w:r>
+        <w:rPr>
+          <w:noProof/>
+          <w:sz w:val="26"/>
+          <w:szCs w:val="26"/>
+          <w:lang w:val="vi-VN"/>
+        </w:rPr>
+        <w:t xml:space="preserve">sau khi </w:t>
+      </w:r>
+      <w:r>
+        <w:rPr>
+          <w:noProof/>
+          <w:sz w:val="26"/>
+          <w:szCs w:val="26"/>
+          <w:lang w:val="vi-VN"/>
+        </w:rPr>
+        <w:t>%loaiquyetdinh%</w:t>
+      </w:r>
+      <w:r>
+        <w:rPr>
+          <w:noProof/>
+          <w:sz w:val="26"/>
+          <w:szCs w:val="26"/>
+          <w:lang w:val="vi-VN"/>
+        </w:rPr>
+        <w:t xml:space="preserve"> xong tiến hành bàn giao nhập kho Công ty về dự phòng phục vụ cho sản xuất.</w:t>
       </w:r>
     </w:p>
     <w:p>
@@ -1194,40 +1566,32 @@
         <w:spacing w:line="288" w:lineRule="auto"/>
         <w:jc w:val="both"/>
         <w:rPr>
-          <w:sz w:val="26"/>
-          <w:szCs w:val="26"/>
+          <w:noProof/>
+          <w:sz w:val="26"/>
+          <w:szCs w:val="26"/>
+          <w:lang w:val="vi-VN"/>
         </w:rPr>
       </w:pPr>
       <w:r>
         <w:rPr>
           <w:b/>
           <w:bCs/>
-          <w:sz w:val="26"/>
-          <w:szCs w:val="26"/>
+          <w:noProof/>
+          <w:sz w:val="26"/>
+          <w:szCs w:val="26"/>
+          <w:lang w:val="vi-VN"/>
         </w:rPr>
         <w:tab/>
         <w:t xml:space="preserve">Điều 3. </w:t>
       </w:r>
       <w:r>
         <w:rPr>
-          <w:sz w:val="26"/>
-          <w:szCs w:val="26"/>
-        </w:rPr>
-        <w:t>Các ông TP.CV, VT, KH, KT,</w:t>
-      </w:r>
-      <w:r>
-        <w:rPr>
-          <w:sz w:val="26"/>
-          <w:szCs w:val="26"/>
-        </w:rPr>
-        <w:t xml:space="preserve"> TCLĐ,</w:t>
-      </w:r>
-      <w:r>
-        <w:rPr>
-          <w:sz w:val="26"/>
-          <w:szCs w:val="26"/>
-        </w:rPr>
-        <w:t xml:space="preserve"> Quản đốc PX CĐM căn cứ quyết định thi hành./.  </w:t>
+          <w:noProof/>
+          <w:sz w:val="26"/>
+          <w:szCs w:val="26"/>
+          <w:lang w:val="vi-VN"/>
+        </w:rPr>
+        <w:t xml:space="preserve">Các ông TP.CV, VT, KH, KT, TCLĐ, Quản đốc PX CĐM căn cứ quyết định thi hành./.  </w:t>
       </w:r>
     </w:p>
     <w:p>
@@ -1238,8 +1602,10 @@
         <w:spacing w:line="288" w:lineRule="auto"/>
         <w:jc w:val="both"/>
         <w:rPr>
-          <w:sz w:val="26"/>
-          <w:szCs w:val="26"/>
+          <w:noProof/>
+          <w:sz w:val="26"/>
+          <w:szCs w:val="26"/>
+          <w:lang w:val="vi-VN"/>
         </w:rPr>
       </w:pPr>
     </w:p>
@@ -1269,15 +1635,19 @@
                 <w:bCs/>
                 <w:i/>
                 <w:iCs/>
+                <w:noProof/>
                 <w:sz w:val="26"/>
                 <w:szCs w:val="26"/>
                 <w:u w:val="single"/>
-              </w:rPr>
-            </w:pPr>
-            <w:r>
-              <w:rPr>
-                <w:sz w:val="26"/>
-                <w:szCs w:val="26"/>
+                <w:lang w:val="vi-VN"/>
+              </w:rPr>
+            </w:pPr>
+            <w:r>
+              <w:rPr>
+                <w:noProof/>
+                <w:sz w:val="26"/>
+                <w:szCs w:val="26"/>
+                <w:lang w:val="vi-VN"/>
               </w:rPr>
               <w:t xml:space="preserve">    </w:t>
             </w:r>
@@ -1287,8 +1657,10 @@
                 <w:bCs/>
                 <w:i/>
                 <w:iCs/>
-                <w:sz w:val="26"/>
-                <w:szCs w:val="26"/>
+                <w:noProof/>
+                <w:sz w:val="26"/>
+                <w:szCs w:val="26"/>
+                <w:lang w:val="vi-VN"/>
               </w:rPr>
               <w:t xml:space="preserve"> Nơi nhận:</w:t>
             </w:r>
@@ -1298,9 +1670,11 @@
                 <w:bCs/>
                 <w:i/>
                 <w:iCs/>
+                <w:noProof/>
                 <w:sz w:val="26"/>
                 <w:szCs w:val="26"/>
                 <w:u w:val="single"/>
+                <w:lang w:val="vi-VN"/>
               </w:rPr>
               <w:t xml:space="preserve">                                                                           </w:t>
             </w:r>
@@ -1317,16 +1691,20 @@
               <w:rPr>
                 <w:b/>
                 <w:bCs/>
-                <w:sz w:val="26"/>
-                <w:szCs w:val="26"/>
-              </w:rPr>
-            </w:pPr>
-            <w:r>
-              <w:rPr>
-                <w:b/>
-                <w:bCs/>
-                <w:sz w:val="26"/>
-                <w:szCs w:val="26"/>
+                <w:noProof/>
+                <w:sz w:val="26"/>
+                <w:szCs w:val="26"/>
+                <w:lang w:val="vi-VN"/>
+              </w:rPr>
+            </w:pPr>
+            <w:r>
+              <w:rPr>
+                <w:b/>
+                <w:bCs/>
+                <w:noProof/>
+                <w:sz w:val="26"/>
+                <w:szCs w:val="26"/>
+                <w:lang w:val="vi-VN"/>
               </w:rPr>
               <w:t>KT. GIÁM ĐỐC</w:t>
             </w:r>
@@ -1349,14 +1727,18 @@
               </w:tabs>
               <w:spacing w:line="264" w:lineRule="auto"/>
               <w:rPr>
-                <w:sz w:val="26"/>
-                <w:szCs w:val="26"/>
-              </w:rPr>
-            </w:pPr>
-            <w:r>
-              <w:rPr>
-                <w:sz w:val="26"/>
-                <w:szCs w:val="26"/>
+                <w:noProof/>
+                <w:sz w:val="26"/>
+                <w:szCs w:val="26"/>
+                <w:lang w:val="vi-VN"/>
+              </w:rPr>
+            </w:pPr>
+            <w:r>
+              <w:rPr>
+                <w:noProof/>
+                <w:sz w:val="26"/>
+                <w:szCs w:val="26"/>
+                <w:lang w:val="vi-VN"/>
               </w:rPr>
               <w:t>-   Như điều 3.</w:t>
             </w:r>
@@ -1373,16 +1755,20 @@
               <w:rPr>
                 <w:b/>
                 <w:bCs/>
-                <w:sz w:val="26"/>
-                <w:szCs w:val="26"/>
-              </w:rPr>
-            </w:pPr>
-            <w:r>
-              <w:rPr>
-                <w:b/>
-                <w:bCs/>
-                <w:sz w:val="26"/>
-                <w:szCs w:val="26"/>
+                <w:noProof/>
+                <w:sz w:val="26"/>
+                <w:szCs w:val="26"/>
+                <w:lang w:val="vi-VN"/>
+              </w:rPr>
+            </w:pPr>
+            <w:r>
+              <w:rPr>
+                <w:b/>
+                <w:bCs/>
+                <w:noProof/>
+                <w:sz w:val="26"/>
+                <w:szCs w:val="26"/>
+                <w:lang w:val="vi-VN"/>
               </w:rPr>
               <w:t>PHÓ GIÁM ĐỐC</w:t>
             </w:r>
@@ -1402,21 +1788,27 @@
             <w:pPr>
               <w:spacing w:line="264" w:lineRule="auto"/>
               <w:rPr>
-                <w:sz w:val="26"/>
-                <w:szCs w:val="26"/>
-              </w:rPr>
-            </w:pPr>
-            <w:r>
-              <w:rPr>
-                <w:sz w:val="26"/>
-                <w:szCs w:val="26"/>
+                <w:noProof/>
+                <w:sz w:val="26"/>
+                <w:szCs w:val="26"/>
+                <w:lang w:val="vi-VN"/>
+              </w:rPr>
+            </w:pPr>
+            <w:r>
+              <w:rPr>
+                <w:noProof/>
+                <w:sz w:val="26"/>
+                <w:szCs w:val="26"/>
+                <w:lang w:val="vi-VN"/>
               </w:rPr>
               <w:t>-   L</w:t>
             </w:r>
             <w:r>
               <w:rPr>
-                <w:sz w:val="26"/>
-                <w:szCs w:val="26"/>
+                <w:noProof/>
+                <w:sz w:val="26"/>
+                <w:szCs w:val="26"/>
+                <w:lang w:val="vi-VN"/>
               </w:rPr>
               <w:softHyphen/>
               <w:t>ưu: VT, CV.</w:t>
@@ -1432,8 +1824,10 @@
               <w:spacing w:line="264" w:lineRule="auto"/>
               <w:jc w:val="center"/>
               <w:rPr>
-                <w:sz w:val="26"/>
-                <w:szCs w:val="26"/>
+                <w:noProof/>
+                <w:sz w:val="26"/>
+                <w:szCs w:val="26"/>
+                <w:lang w:val="vi-VN"/>
               </w:rPr>
             </w:pPr>
           </w:p>
@@ -1452,8 +1846,10 @@
             <w:pPr>
               <w:spacing w:line="264" w:lineRule="auto"/>
               <w:rPr>
-                <w:sz w:val="26"/>
-                <w:szCs w:val="26"/>
+                <w:noProof/>
+                <w:sz w:val="26"/>
+                <w:szCs w:val="26"/>
+                <w:lang w:val="vi-VN"/>
               </w:rPr>
             </w:pPr>
           </w:p>
@@ -1467,8 +1863,10 @@
               <w:spacing w:line="264" w:lineRule="auto"/>
               <w:jc w:val="center"/>
               <w:rPr>
-                <w:sz w:val="26"/>
-                <w:szCs w:val="26"/>
+                <w:noProof/>
+                <w:sz w:val="26"/>
+                <w:szCs w:val="26"/>
+                <w:lang w:val="vi-VN"/>
               </w:rPr>
             </w:pPr>
           </w:p>
@@ -1477,8 +1875,10 @@
               <w:spacing w:line="264" w:lineRule="auto"/>
               <w:jc w:val="center"/>
               <w:rPr>
-                <w:sz w:val="26"/>
-                <w:szCs w:val="26"/>
+                <w:noProof/>
+                <w:sz w:val="26"/>
+                <w:szCs w:val="26"/>
+                <w:lang w:val="vi-VN"/>
               </w:rPr>
             </w:pPr>
           </w:p>
@@ -1487,8 +1887,10 @@
               <w:spacing w:line="264" w:lineRule="auto"/>
               <w:jc w:val="center"/>
               <w:rPr>
-                <w:sz w:val="26"/>
-                <w:szCs w:val="26"/>
+                <w:noProof/>
+                <w:sz w:val="26"/>
+                <w:szCs w:val="26"/>
+                <w:lang w:val="vi-VN"/>
               </w:rPr>
             </w:pPr>
           </w:p>
@@ -1498,15 +1900,19 @@
               <w:jc w:val="center"/>
               <w:rPr>
                 <w:b/>
+                <w:noProof/>
                 <w:sz w:val="28"/>
                 <w:szCs w:val="28"/>
-              </w:rPr>
-            </w:pPr>
-            <w:r>
-              <w:rPr>
-                <w:b/>
+                <w:lang w:val="vi-VN"/>
+              </w:rPr>
+            </w:pPr>
+            <w:r>
+              <w:rPr>
+                <w:b/>
+                <w:noProof/>
                 <w:sz w:val="28"/>
                 <w:szCs w:val="28"/>
+                <w:lang w:val="vi-VN"/>
               </w:rPr>
               <w:t>Hoàng Duy Hùng</w:t>
             </w:r>
@@ -1514,8 +1920,22 @@
         </w:tc>
       </w:tr>
     </w:tbl>
-    <w:p/>
-    <w:p/>
+    <w:p>
+      <w:pPr>
+        <w:rPr>
+          <w:noProof/>
+          <w:lang w:val="vi-VN"/>
+        </w:rPr>
+      </w:pPr>
+    </w:p>
+    <w:p>
+      <w:pPr>
+        <w:rPr>
+          <w:noProof/>
+          <w:lang w:val="vi-VN"/>
+        </w:rPr>
+      </w:pPr>
+    </w:p>
     <w:sectPr>
       <w:pgSz w:w="12240" w:h="15840" w:code="1"/>
       <w:pgMar w:top="340" w:right="1140" w:bottom="284" w:left="1412" w:header="720" w:footer="720" w:gutter="0"/>

</xml_diff>